<commit_message>
Enhance document processing scripts and add new functionalities
- Updated `last-script-builder-prompt.txt` and `script-builder.ts` to streamline task execution and ensure all tasks are completed, removing redundant instructions.
- Introduced new scripts for updating paragraphs and table of contents, enhancing the capabilities of document editing.
- Added tests for extracting paragraphs and updating the table of contents, ensuring robust functionality and reliability.
- Created sample documents for testing the new features, improving the overall testing framework and coverage.
</commit_message>
<xml_diff>
--- a/src/23-LLM-include-table-rows-script/modified-sample.docx
+++ b/src/23-LLM-include-table-rows-script/modified-sample.docx
@@ -5355,9 +5355,6 @@
       <w:tr>
         <w:tc>
           <w:p>
-            <w:pPr>
-              <w:pStyle w:val="InfoBlue"/>
-            </w:pPr>
             <w:r>
               <w:t>E</w:t>
             </w:r>
@@ -5365,9 +5362,6 @@
         </w:tc>
         <w:tc>
           <w:p>
-            <w:pPr>
-              <w:pStyle w:val="InfoBlue"/>
-            </w:pPr>
             <w:r>
               <w:t>Lorem Ipsum is simply dummy text of the printing and typesetting industry. Lorem Ipsum has been the industry's standard dummy text ever since the 1500s, when an unknown printer took a galley of type and scrambled it to make a type specimen book. It has survived not only five centuries, but also the leap into electronic typesetting, remaining essentially unchanged. It was popularised in the 1960s with the release of Letraset sheets containing Lorem Ipsum passages, and more recently with desktop publishing software like Aldus PageMaker including versions of Lorem Ipsum.</w:t>
             </w:r>

</xml_diff>